<commit_message>
Update BSBCRT404 AT02 by Richard Pountney Fixed.docx
</commit_message>
<xml_diff>
--- a/Informational Technology (Game Design)/Part 1/Apply advanced critical thinking to work processes/BSBCRT404 AT02 by Richard Pountney Fixed.docx
+++ b/Informational Technology (Game Design)/Part 1/Apply advanced critical thinking to work processes/BSBCRT404 AT02 by Richard Pountney Fixed.docx
@@ -58,10 +58,28 @@
           <w:ilvl w:val="1"/>
           <w:numId w:val="9"/>
         </w:numPr>
+      </w:pPr>
+      <w:r>
+        <w:t xml:space="preserve">I think </w:t>
+      </w:r>
+      <w:r>
+        <w:t xml:space="preserve">one of my friends are a critical thinker because they are curious </w:t>
+      </w:r>
+      <w:r>
+        <w:t>&amp; have an open mind.</w:t>
+      </w:r>
+    </w:p>
+    <w:p>
+      <w:pPr>
+        <w:pStyle w:val="MyStyle"/>
+        <w:numPr>
+          <w:ilvl w:val="1"/>
+          <w:numId w:val="9"/>
+        </w:numPr>
         <w:spacing w:after="240"/>
       </w:pPr>
       <w:r>
-        <w:t xml:space="preserve">I think </w:t>
+        <w:t>They are good at gathering information, analysing the information &amp; evaluating the information.</w:t>
       </w:r>
     </w:p>
     <w:p>
@@ -499,6 +517,7 @@
           <w:rFonts w:ascii="Calibri" w:eastAsia="Calibri" w:hAnsi="Calibri" w:cs="Calibri"/>
           <w:highlight w:val="cyan"/>
         </w:rPr>
+        <w:lastRenderedPageBreak/>
         <w:t>Outline</w:t>
       </w:r>
       <w:r>
@@ -544,7 +563,6 @@
         <w:spacing w:after="240"/>
       </w:pPr>
       <w:r>
-        <w:lastRenderedPageBreak/>
         <w:t xml:space="preserve">You can use critical thinking to gather the information </w:t>
       </w:r>
       <w:r>
@@ -1043,6 +1061,7 @@
         </w:numPr>
       </w:pPr>
       <w:r>
+        <w:lastRenderedPageBreak/>
         <w:t>Information Gathering</w:t>
       </w:r>
     </w:p>
@@ -1067,7 +1086,6 @@
         </w:numPr>
       </w:pPr>
       <w:r>
-        <w:lastRenderedPageBreak/>
         <w:t>Deciding on Values</w:t>
       </w:r>
     </w:p>
@@ -1931,6 +1949,7 @@
               <w:rPr>
                 <w:lang w:val="en-GB" w:eastAsia="en-AU"/>
               </w:rPr>
+              <w:lastRenderedPageBreak/>
               <w:t>Connection</w:t>
             </w:r>
             <w:r>
@@ -2008,14 +2027,7 @@
               <w:rPr>
                 <w:lang w:val="en-GB" w:eastAsia="en-AU"/>
               </w:rPr>
-              <w:t xml:space="preserve">but if it gets </w:t>
-            </w:r>
-            <w:r>
-              <w:rPr>
-                <w:lang w:val="en-GB" w:eastAsia="en-AU"/>
-              </w:rPr>
-              <w:lastRenderedPageBreak/>
-              <w:t>popular with a speedrunning community then that would be your connection.</w:t>
+              <w:t>but if it gets popular with a speedrunning community then that would be your connection.</w:t>
             </w:r>
           </w:p>
         </w:tc>
@@ -2045,7 +2057,6 @@
               <w:rPr>
                 <w:lang w:val="en-GB" w:eastAsia="en-AU"/>
               </w:rPr>
-              <w:lastRenderedPageBreak/>
               <w:t>Creation</w:t>
             </w:r>
             <w:r>
@@ -3579,6 +3590,7 @@
         <w:pStyle w:val="MyStyle"/>
       </w:pPr>
       <w:r>
+        <w:lastRenderedPageBreak/>
         <w:t xml:space="preserve">Well, I have an idea for how to satisfy that curiosity. (No matter what </w:t>
       </w:r>
       <w:r>
@@ -4264,13 +4276,7 @@
         </w:numPr>
       </w:pPr>
       <w:r>
-        <w:t xml:space="preserve">Option </w:t>
-      </w:r>
-      <w:r>
-        <w:t>2</w:t>
-      </w:r>
-      <w:r>
-        <w:t>:</w:t>
+        <w:t>Option 2:</w:t>
       </w:r>
     </w:p>
     <w:p>
@@ -4354,13 +4360,7 @@
         </w:numPr>
       </w:pPr>
       <w:r>
-        <w:t xml:space="preserve">Option </w:t>
-      </w:r>
-      <w:r>
-        <w:t>3</w:t>
-      </w:r>
-      <w:r>
-        <w:t>:</w:t>
+        <w:t>Option 3:</w:t>
       </w:r>
     </w:p>
     <w:p>
@@ -4435,13 +4435,7 @@
         </w:numPr>
       </w:pPr>
       <w:r>
-        <w:t xml:space="preserve">The </w:t>
-      </w:r>
-      <w:r>
-        <w:t>information</w:t>
-      </w:r>
-      <w:r>
-        <w:t xml:space="preserve"> that we deliver may be confusing.</w:t>
+        <w:t>The information that we deliver may be confusing.</w:t>
       </w:r>
     </w:p>
     <w:p>

</xml_diff>